<commit_message>
pagina creada 100% con navbar, imagenes de entrada en cuerpo, productos y servicios pricipales, inputs de contacto
</commit_message>
<xml_diff>
--- a/Módulo HTML/Proyecto HTML.docx
+++ b/Módulo HTML/Proyecto HTML.docx
@@ -1,6 +1,6 @@
 
 <file path=word/document.xml><?xml version="1.0" encoding="utf-8"?>
-<w:document xmlns:wpc="http://schemas.microsoft.com/office/word/2010/wordprocessingCanvas" xmlns:cx="http://schemas.microsoft.com/office/drawing/2014/chartex" xmlns:mc="http://schemas.openxmlformats.org/markup-compatibility/2006" xmlns:o="urn:schemas-microsoft-com:office:office" xmlns:r="http://schemas.openxmlformats.org/officeDocument/2006/relationships" xmlns:m="http://schemas.openxmlformats.org/officeDocument/2006/math" xmlns:v="urn:schemas-microsoft-com:vml" xmlns:wp14="http://schemas.microsoft.com/office/word/2010/wordprocessingDrawing" xmlns:wp="http://schemas.openxmlformats.org/drawingml/2006/wordprocessingDrawing" xmlns:w10="urn:schemas-microsoft-com:office:word" xmlns:w="http://schemas.openxmlformats.org/wordprocessingml/2006/main" xmlns:w14="http://schemas.microsoft.com/office/word/2010/wordml" xmlns:w15="http://schemas.microsoft.com/office/word/2012/wordml" xmlns:w16se="http://schemas.microsoft.com/office/word/2015/wordml/symex" xmlns:wpg="http://schemas.microsoft.com/office/word/2010/wordprocessingGroup" xmlns:wpi="http://schemas.microsoft.com/office/word/2010/wordprocessingInk" xmlns:wne="http://schemas.microsoft.com/office/word/2006/wordml" xmlns:wps="http://schemas.microsoft.com/office/word/2010/wordprocessingShape" mc:Ignorable="w14 w15 w16se wp14">
+<w:document xmlns:wpc="http://schemas.microsoft.com/office/word/2010/wordprocessingCanvas" xmlns:cx="http://schemas.microsoft.com/office/drawing/2014/chartex" xmlns:cx1="http://schemas.microsoft.com/office/drawing/2015/9/8/chartex" xmlns:cx2="http://schemas.microsoft.com/office/drawing/2015/10/21/chartex" xmlns:cx3="http://schemas.microsoft.com/office/drawing/2016/5/9/chartex" xmlns:cx4="http://schemas.microsoft.com/office/drawing/2016/5/10/chartex" xmlns:cx5="http://schemas.microsoft.com/office/drawing/2016/5/11/chartex" xmlns:cx6="http://schemas.microsoft.com/office/drawing/2016/5/12/chartex" xmlns:cx7="http://schemas.microsoft.com/office/drawing/2016/5/13/chartex" xmlns:cx8="http://schemas.microsoft.com/office/drawing/2016/5/14/chartex" xmlns:mc="http://schemas.openxmlformats.org/markup-compatibility/2006" xmlns:aink="http://schemas.microsoft.com/office/drawing/2016/ink" xmlns:am3d="http://schemas.microsoft.com/office/drawing/2017/model3d" xmlns:o="urn:schemas-microsoft-com:office:office" xmlns:oel="http://schemas.microsoft.com/office/2019/extlst" xmlns:r="http://schemas.openxmlformats.org/officeDocument/2006/relationships" xmlns:m="http://schemas.openxmlformats.org/officeDocument/2006/math" xmlns:v="urn:schemas-microsoft-com:vml" xmlns:wp14="http://schemas.microsoft.com/office/word/2010/wordprocessingDrawing" xmlns:wp="http://schemas.openxmlformats.org/drawingml/2006/wordprocessingDrawing" xmlns:w10="urn:schemas-microsoft-com:office:word" xmlns:w="http://schemas.openxmlformats.org/wordprocessingml/2006/main" xmlns:w14="http://schemas.microsoft.com/office/word/2010/wordml" xmlns:w15="http://schemas.microsoft.com/office/word/2012/wordml" xmlns:w16cex="http://schemas.microsoft.com/office/word/2018/wordml/cex" xmlns:w16cid="http://schemas.microsoft.com/office/word/2016/wordml/cid" xmlns:w16="http://schemas.microsoft.com/office/word/2018/wordml" xmlns:w16sdtdh="http://schemas.microsoft.com/office/word/2020/wordml/sdtdatahash" xmlns:w16se="http://schemas.microsoft.com/office/word/2015/wordml/symex" xmlns:wpg="http://schemas.microsoft.com/office/word/2010/wordprocessingGroup" xmlns:wpi="http://schemas.microsoft.com/office/word/2010/wordprocessingInk" xmlns:wne="http://schemas.microsoft.com/office/word/2006/wordml" xmlns:wps="http://schemas.microsoft.com/office/word/2010/wordprocessingShape" mc:Ignorable="w14 w15 w16se w16cid w16 w16cex w16sdtdh wp14">
   <w:body>
     <w:p>
       <w:pPr>
@@ -287,6 +287,48 @@
         <w:ind w:firstLine="360"/>
         <w:rPr>
           <w:rFonts w:asciiTheme="majorHAnsi" w:eastAsia="Times New Roman" w:hAnsiTheme="majorHAnsi" w:cstheme="majorHAnsi"/>
+          <w:b/>
+          <w:bCs/>
+          <w:color w:val="000000"/>
+        </w:rPr>
+      </w:pPr>
+      <w:r>
+        <w:rPr>
+          <w:rFonts w:asciiTheme="majorHAnsi" w:eastAsia="Times New Roman" w:hAnsiTheme="majorHAnsi" w:cstheme="majorHAnsi"/>
+          <w:b/>
+          <w:bCs/>
+          <w:color w:val="000000"/>
+        </w:rPr>
+        <w:t>Camilo Del Valle Ledesma</w:t>
+      </w:r>
+    </w:p>
+    <w:p>
+      <w:pPr>
+        <w:spacing w:before="240" w:after="240" w:line="240" w:lineRule="auto"/>
+        <w:ind w:firstLine="360"/>
+        <w:rPr>
+          <w:rFonts w:asciiTheme="majorHAnsi" w:eastAsia="Times New Roman" w:hAnsiTheme="majorHAnsi" w:cstheme="majorHAnsi"/>
+          <w:b/>
+          <w:bCs/>
+          <w:color w:val="000000"/>
+        </w:rPr>
+      </w:pPr>
+      <w:r>
+        <w:rPr>
+          <w:rFonts w:asciiTheme="majorHAnsi" w:eastAsia="Times New Roman" w:hAnsiTheme="majorHAnsi" w:cstheme="majorHAnsi"/>
+          <w:b/>
+          <w:bCs/>
+          <w:color w:val="000000"/>
+        </w:rPr>
+        <w:t>20/09/2022</w:t>
+      </w:r>
+    </w:p>
+    <w:p>
+      <w:pPr>
+        <w:spacing w:before="240" w:after="240" w:line="240" w:lineRule="auto"/>
+        <w:ind w:firstLine="360"/>
+        <w:rPr>
+          <w:rFonts w:asciiTheme="majorHAnsi" w:eastAsia="Times New Roman" w:hAnsiTheme="majorHAnsi" w:cstheme="majorHAnsi"/>
           <w:sz w:val="24"/>
           <w:szCs w:val="24"/>
         </w:rPr>
@@ -305,8 +347,6 @@
           <w:lang w:bidi="es-ES"/>
         </w:rPr>
       </w:pPr>
-      <w:bookmarkStart w:id="0" w:name="_GoBack"/>
-      <w:bookmarkEnd w:id="0"/>
     </w:p>
     <w:sectPr>
       <w:footerReference w:type="default" r:id="rId11"/>
@@ -321,7 +361,7 @@
 </file>
 
 <file path=word/endnotes.xml><?xml version="1.0" encoding="utf-8"?>
-<w:endnotes xmlns:wpc="http://schemas.microsoft.com/office/word/2010/wordprocessingCanvas" xmlns:cx="http://schemas.microsoft.com/office/drawing/2014/chartex" xmlns:mc="http://schemas.openxmlformats.org/markup-compatibility/2006" xmlns:o="urn:schemas-microsoft-com:office:office" xmlns:r="http://schemas.openxmlformats.org/officeDocument/2006/relationships" xmlns:m="http://schemas.openxmlformats.org/officeDocument/2006/math" xmlns:v="urn:schemas-microsoft-com:vml" xmlns:wp14="http://schemas.microsoft.com/office/word/2010/wordprocessingDrawing" xmlns:wp="http://schemas.openxmlformats.org/drawingml/2006/wordprocessingDrawing" xmlns:w10="urn:schemas-microsoft-com:office:word" xmlns:w="http://schemas.openxmlformats.org/wordprocessingml/2006/main" xmlns:w14="http://schemas.microsoft.com/office/word/2010/wordml" xmlns:w15="http://schemas.microsoft.com/office/word/2012/wordml" xmlns:w16se="http://schemas.microsoft.com/office/word/2015/wordml/symex" xmlns:wpg="http://schemas.microsoft.com/office/word/2010/wordprocessingGroup" xmlns:wpi="http://schemas.microsoft.com/office/word/2010/wordprocessingInk" xmlns:wne="http://schemas.microsoft.com/office/word/2006/wordml" xmlns:wps="http://schemas.microsoft.com/office/word/2010/wordprocessingShape" mc:Ignorable="w14 w15 w16se wp14">
+<w:endnotes xmlns:wpc="http://schemas.microsoft.com/office/word/2010/wordprocessingCanvas" xmlns:cx="http://schemas.microsoft.com/office/drawing/2014/chartex" xmlns:cx1="http://schemas.microsoft.com/office/drawing/2015/9/8/chartex" xmlns:cx2="http://schemas.microsoft.com/office/drawing/2015/10/21/chartex" xmlns:cx3="http://schemas.microsoft.com/office/drawing/2016/5/9/chartex" xmlns:cx4="http://schemas.microsoft.com/office/drawing/2016/5/10/chartex" xmlns:cx5="http://schemas.microsoft.com/office/drawing/2016/5/11/chartex" xmlns:cx6="http://schemas.microsoft.com/office/drawing/2016/5/12/chartex" xmlns:cx7="http://schemas.microsoft.com/office/drawing/2016/5/13/chartex" xmlns:cx8="http://schemas.microsoft.com/office/drawing/2016/5/14/chartex" xmlns:mc="http://schemas.openxmlformats.org/markup-compatibility/2006" xmlns:aink="http://schemas.microsoft.com/office/drawing/2016/ink" xmlns:am3d="http://schemas.microsoft.com/office/drawing/2017/model3d" xmlns:o="urn:schemas-microsoft-com:office:office" xmlns:oel="http://schemas.microsoft.com/office/2019/extlst" xmlns:r="http://schemas.openxmlformats.org/officeDocument/2006/relationships" xmlns:m="http://schemas.openxmlformats.org/officeDocument/2006/math" xmlns:v="urn:schemas-microsoft-com:vml" xmlns:wp14="http://schemas.microsoft.com/office/word/2010/wordprocessingDrawing" xmlns:wp="http://schemas.openxmlformats.org/drawingml/2006/wordprocessingDrawing" xmlns:w10="urn:schemas-microsoft-com:office:word" xmlns:w="http://schemas.openxmlformats.org/wordprocessingml/2006/main" xmlns:w14="http://schemas.microsoft.com/office/word/2010/wordml" xmlns:w15="http://schemas.microsoft.com/office/word/2012/wordml" xmlns:w16cex="http://schemas.microsoft.com/office/word/2018/wordml/cex" xmlns:w16cid="http://schemas.microsoft.com/office/word/2016/wordml/cid" xmlns:w16="http://schemas.microsoft.com/office/word/2018/wordml" xmlns:w16sdtdh="http://schemas.microsoft.com/office/word/2020/wordml/sdtdatahash" xmlns:w16se="http://schemas.microsoft.com/office/word/2015/wordml/symex" xmlns:wpg="http://schemas.microsoft.com/office/word/2010/wordprocessingGroup" xmlns:wpi="http://schemas.microsoft.com/office/word/2010/wordprocessingInk" xmlns:wne="http://schemas.microsoft.com/office/word/2006/wordml" xmlns:wps="http://schemas.microsoft.com/office/word/2010/wordprocessingShape" mc:Ignorable="w14 w15 w16se w16cid w16 w16cex w16sdtdh wp14">
   <w:endnote w:type="separator" w:id="-1">
     <w:p>
       <w:pPr>
@@ -346,7 +386,7 @@
 </file>
 
 <file path=word/footer1.xml><?xml version="1.0" encoding="utf-8"?>
-<w:ftr xmlns:wpc="http://schemas.microsoft.com/office/word/2010/wordprocessingCanvas" xmlns:cx="http://schemas.microsoft.com/office/drawing/2014/chartex" xmlns:mc="http://schemas.openxmlformats.org/markup-compatibility/2006" xmlns:o="urn:schemas-microsoft-com:office:office" xmlns:r="http://schemas.openxmlformats.org/officeDocument/2006/relationships" xmlns:m="http://schemas.openxmlformats.org/officeDocument/2006/math" xmlns:v="urn:schemas-microsoft-com:vml" xmlns:wp14="http://schemas.microsoft.com/office/word/2010/wordprocessingDrawing" xmlns:wp="http://schemas.openxmlformats.org/drawingml/2006/wordprocessingDrawing" xmlns:w10="urn:schemas-microsoft-com:office:word" xmlns:w="http://schemas.openxmlformats.org/wordprocessingml/2006/main" xmlns:w14="http://schemas.microsoft.com/office/word/2010/wordml" xmlns:w15="http://schemas.microsoft.com/office/word/2012/wordml" xmlns:w16se="http://schemas.microsoft.com/office/word/2015/wordml/symex" xmlns:wpg="http://schemas.microsoft.com/office/word/2010/wordprocessingGroup" xmlns:wpi="http://schemas.microsoft.com/office/word/2010/wordprocessingInk" xmlns:wne="http://schemas.microsoft.com/office/word/2006/wordml" xmlns:wps="http://schemas.microsoft.com/office/word/2010/wordprocessingShape" mc:Ignorable="w14 w15 w16se wp14">
+<w:ftr xmlns:wpc="http://schemas.microsoft.com/office/word/2010/wordprocessingCanvas" xmlns:cx="http://schemas.microsoft.com/office/drawing/2014/chartex" xmlns:cx1="http://schemas.microsoft.com/office/drawing/2015/9/8/chartex" xmlns:cx2="http://schemas.microsoft.com/office/drawing/2015/10/21/chartex" xmlns:cx3="http://schemas.microsoft.com/office/drawing/2016/5/9/chartex" xmlns:cx4="http://schemas.microsoft.com/office/drawing/2016/5/10/chartex" xmlns:cx5="http://schemas.microsoft.com/office/drawing/2016/5/11/chartex" xmlns:cx6="http://schemas.microsoft.com/office/drawing/2016/5/12/chartex" xmlns:cx7="http://schemas.microsoft.com/office/drawing/2016/5/13/chartex" xmlns:cx8="http://schemas.microsoft.com/office/drawing/2016/5/14/chartex" xmlns:mc="http://schemas.openxmlformats.org/markup-compatibility/2006" xmlns:aink="http://schemas.microsoft.com/office/drawing/2016/ink" xmlns:am3d="http://schemas.microsoft.com/office/drawing/2017/model3d" xmlns:o="urn:schemas-microsoft-com:office:office" xmlns:oel="http://schemas.microsoft.com/office/2019/extlst" xmlns:r="http://schemas.openxmlformats.org/officeDocument/2006/relationships" xmlns:m="http://schemas.openxmlformats.org/officeDocument/2006/math" xmlns:v="urn:schemas-microsoft-com:vml" xmlns:wp14="http://schemas.microsoft.com/office/word/2010/wordprocessingDrawing" xmlns:wp="http://schemas.openxmlformats.org/drawingml/2006/wordprocessingDrawing" xmlns:w10="urn:schemas-microsoft-com:office:word" xmlns:w="http://schemas.openxmlformats.org/wordprocessingml/2006/main" xmlns:w14="http://schemas.microsoft.com/office/word/2010/wordml" xmlns:w15="http://schemas.microsoft.com/office/word/2012/wordml" xmlns:w16cex="http://schemas.microsoft.com/office/word/2018/wordml/cex" xmlns:w16cid="http://schemas.microsoft.com/office/word/2016/wordml/cid" xmlns:w16="http://schemas.microsoft.com/office/word/2018/wordml" xmlns:w16sdtdh="http://schemas.microsoft.com/office/word/2020/wordml/sdtdatahash" xmlns:w16se="http://schemas.microsoft.com/office/word/2015/wordml/symex" xmlns:wpg="http://schemas.microsoft.com/office/word/2010/wordprocessingGroup" xmlns:wpi="http://schemas.microsoft.com/office/word/2010/wordprocessingInk" xmlns:wne="http://schemas.microsoft.com/office/word/2006/wordml" xmlns:wps="http://schemas.microsoft.com/office/word/2010/wordprocessingShape" mc:Ignorable="w14 w15 w16se w16cid w16 w16cex w16sdtdh wp14">
   <w:p>
     <w:pPr>
       <w:pStyle w:val="Piedepgina"/>
@@ -359,7 +399,7 @@
       <mc:AlternateContent>
         <mc:Choice Requires="wps">
           <w:drawing>
-            <wp:anchor distT="0" distB="0" distL="114300" distR="114300" simplePos="0" relativeHeight="251659264" behindDoc="0" locked="0" layoutInCell="1" allowOverlap="1">
+            <wp:anchor distT="0" distB="0" distL="114300" distR="114300" simplePos="0" relativeHeight="251659264" behindDoc="0" locked="0" layoutInCell="1" allowOverlap="1" wp14:anchorId="1A539B9E" wp14:editId="1485AFBA">
               <wp:simplePos x="0" y="0"/>
               <wp:positionH relativeFrom="column">
                 <wp:posOffset>-47625</wp:posOffset>
@@ -427,7 +467,7 @@
 </file>
 
 <file path=word/footnotes.xml><?xml version="1.0" encoding="utf-8"?>
-<w:footnotes xmlns:wpc="http://schemas.microsoft.com/office/word/2010/wordprocessingCanvas" xmlns:cx="http://schemas.microsoft.com/office/drawing/2014/chartex" xmlns:mc="http://schemas.openxmlformats.org/markup-compatibility/2006" xmlns:o="urn:schemas-microsoft-com:office:office" xmlns:r="http://schemas.openxmlformats.org/officeDocument/2006/relationships" xmlns:m="http://schemas.openxmlformats.org/officeDocument/2006/math" xmlns:v="urn:schemas-microsoft-com:vml" xmlns:wp14="http://schemas.microsoft.com/office/word/2010/wordprocessingDrawing" xmlns:wp="http://schemas.openxmlformats.org/drawingml/2006/wordprocessingDrawing" xmlns:w10="urn:schemas-microsoft-com:office:word" xmlns:w="http://schemas.openxmlformats.org/wordprocessingml/2006/main" xmlns:w14="http://schemas.microsoft.com/office/word/2010/wordml" xmlns:w15="http://schemas.microsoft.com/office/word/2012/wordml" xmlns:w16se="http://schemas.microsoft.com/office/word/2015/wordml/symex" xmlns:wpg="http://schemas.microsoft.com/office/word/2010/wordprocessingGroup" xmlns:wpi="http://schemas.microsoft.com/office/word/2010/wordprocessingInk" xmlns:wne="http://schemas.microsoft.com/office/word/2006/wordml" xmlns:wps="http://schemas.microsoft.com/office/word/2010/wordprocessingShape" mc:Ignorable="w14 w15 w16se wp14">
+<w:footnotes xmlns:wpc="http://schemas.microsoft.com/office/word/2010/wordprocessingCanvas" xmlns:cx="http://schemas.microsoft.com/office/drawing/2014/chartex" xmlns:cx1="http://schemas.microsoft.com/office/drawing/2015/9/8/chartex" xmlns:cx2="http://schemas.microsoft.com/office/drawing/2015/10/21/chartex" xmlns:cx3="http://schemas.microsoft.com/office/drawing/2016/5/9/chartex" xmlns:cx4="http://schemas.microsoft.com/office/drawing/2016/5/10/chartex" xmlns:cx5="http://schemas.microsoft.com/office/drawing/2016/5/11/chartex" xmlns:cx6="http://schemas.microsoft.com/office/drawing/2016/5/12/chartex" xmlns:cx7="http://schemas.microsoft.com/office/drawing/2016/5/13/chartex" xmlns:cx8="http://schemas.microsoft.com/office/drawing/2016/5/14/chartex" xmlns:mc="http://schemas.openxmlformats.org/markup-compatibility/2006" xmlns:aink="http://schemas.microsoft.com/office/drawing/2016/ink" xmlns:am3d="http://schemas.microsoft.com/office/drawing/2017/model3d" xmlns:o="urn:schemas-microsoft-com:office:office" xmlns:oel="http://schemas.microsoft.com/office/2019/extlst" xmlns:r="http://schemas.openxmlformats.org/officeDocument/2006/relationships" xmlns:m="http://schemas.openxmlformats.org/officeDocument/2006/math" xmlns:v="urn:schemas-microsoft-com:vml" xmlns:wp14="http://schemas.microsoft.com/office/word/2010/wordprocessingDrawing" xmlns:wp="http://schemas.openxmlformats.org/drawingml/2006/wordprocessingDrawing" xmlns:w10="urn:schemas-microsoft-com:office:word" xmlns:w="http://schemas.openxmlformats.org/wordprocessingml/2006/main" xmlns:w14="http://schemas.microsoft.com/office/word/2010/wordml" xmlns:w15="http://schemas.microsoft.com/office/word/2012/wordml" xmlns:w16cex="http://schemas.microsoft.com/office/word/2018/wordml/cex" xmlns:w16cid="http://schemas.microsoft.com/office/word/2016/wordml/cid" xmlns:w16="http://schemas.microsoft.com/office/word/2018/wordml" xmlns:w16sdtdh="http://schemas.microsoft.com/office/word/2020/wordml/sdtdatahash" xmlns:w16se="http://schemas.microsoft.com/office/word/2015/wordml/symex" xmlns:wpg="http://schemas.microsoft.com/office/word/2010/wordprocessingGroup" xmlns:wpi="http://schemas.microsoft.com/office/word/2010/wordprocessingInk" xmlns:wne="http://schemas.microsoft.com/office/word/2006/wordml" xmlns:wps="http://schemas.microsoft.com/office/word/2010/wordprocessingShape" mc:Ignorable="w14 w15 w16se w16cid w16 w16cex w16sdtdh wp14">
   <w:footnote w:type="separator" w:id="-1">
     <w:p>
       <w:pPr>
@@ -452,7 +492,7 @@
 </file>
 
 <file path=word/numbering.xml><?xml version="1.0" encoding="utf-8"?>
-<w:numbering xmlns:wpc="http://schemas.microsoft.com/office/word/2010/wordprocessingCanvas" xmlns:cx="http://schemas.microsoft.com/office/drawing/2014/chartex" xmlns:mc="http://schemas.openxmlformats.org/markup-compatibility/2006" xmlns:o="urn:schemas-microsoft-com:office:office" xmlns:r="http://schemas.openxmlformats.org/officeDocument/2006/relationships" xmlns:m="http://schemas.openxmlformats.org/officeDocument/2006/math" xmlns:v="urn:schemas-microsoft-com:vml" xmlns:wp14="http://schemas.microsoft.com/office/word/2010/wordprocessingDrawing" xmlns:wp="http://schemas.openxmlformats.org/drawingml/2006/wordprocessingDrawing" xmlns:w10="urn:schemas-microsoft-com:office:word" xmlns:w="http://schemas.openxmlformats.org/wordprocessingml/2006/main" xmlns:w14="http://schemas.microsoft.com/office/word/2010/wordml" xmlns:w15="http://schemas.microsoft.com/office/word/2012/wordml" xmlns:w16se="http://schemas.microsoft.com/office/word/2015/wordml/symex" xmlns:wpg="http://schemas.microsoft.com/office/word/2010/wordprocessingGroup" xmlns:wpi="http://schemas.microsoft.com/office/word/2010/wordprocessingInk" xmlns:wne="http://schemas.microsoft.com/office/word/2006/wordml" xmlns:wps="http://schemas.microsoft.com/office/word/2010/wordprocessingShape" mc:Ignorable="w14 w15 w16se wp14">
+<w:numbering xmlns:wpc="http://schemas.microsoft.com/office/word/2010/wordprocessingCanvas" xmlns:cx="http://schemas.microsoft.com/office/drawing/2014/chartex" xmlns:cx1="http://schemas.microsoft.com/office/drawing/2015/9/8/chartex" xmlns:cx2="http://schemas.microsoft.com/office/drawing/2015/10/21/chartex" xmlns:cx3="http://schemas.microsoft.com/office/drawing/2016/5/9/chartex" xmlns:cx4="http://schemas.microsoft.com/office/drawing/2016/5/10/chartex" xmlns:cx5="http://schemas.microsoft.com/office/drawing/2016/5/11/chartex" xmlns:cx6="http://schemas.microsoft.com/office/drawing/2016/5/12/chartex" xmlns:cx7="http://schemas.microsoft.com/office/drawing/2016/5/13/chartex" xmlns:cx8="http://schemas.microsoft.com/office/drawing/2016/5/14/chartex" xmlns:mc="http://schemas.openxmlformats.org/markup-compatibility/2006" xmlns:aink="http://schemas.microsoft.com/office/drawing/2016/ink" xmlns:am3d="http://schemas.microsoft.com/office/drawing/2017/model3d" xmlns:o="urn:schemas-microsoft-com:office:office" xmlns:oel="http://schemas.microsoft.com/office/2019/extlst" xmlns:r="http://schemas.openxmlformats.org/officeDocument/2006/relationships" xmlns:m="http://schemas.openxmlformats.org/officeDocument/2006/math" xmlns:v="urn:schemas-microsoft-com:vml" xmlns:wp14="http://schemas.microsoft.com/office/word/2010/wordprocessingDrawing" xmlns:wp="http://schemas.openxmlformats.org/drawingml/2006/wordprocessingDrawing" xmlns:w10="urn:schemas-microsoft-com:office:word" xmlns:w="http://schemas.openxmlformats.org/wordprocessingml/2006/main" xmlns:w14="http://schemas.microsoft.com/office/word/2010/wordml" xmlns:w15="http://schemas.microsoft.com/office/word/2012/wordml" xmlns:w16cex="http://schemas.microsoft.com/office/word/2018/wordml/cex" xmlns:w16cid="http://schemas.microsoft.com/office/word/2016/wordml/cid" xmlns:w16="http://schemas.microsoft.com/office/word/2018/wordml" xmlns:w16sdtdh="http://schemas.microsoft.com/office/word/2020/wordml/sdtdatahash" xmlns:w16se="http://schemas.microsoft.com/office/word/2015/wordml/symex" xmlns:wpg="http://schemas.microsoft.com/office/word/2010/wordprocessingGroup" xmlns:wpi="http://schemas.microsoft.com/office/word/2010/wordprocessingInk" xmlns:wne="http://schemas.microsoft.com/office/word/2006/wordml" xmlns:wps="http://schemas.microsoft.com/office/word/2010/wordprocessingShape" mc:Ignorable="w14 w15 w16se w16cid w16 w16cex w16sdtdh wp14">
   <w:abstractNum w:abstractNumId="0" w15:restartNumberingAfterBreak="0">
     <w:nsid w:val="FFFFFF7C"/>
     <w:multiLevelType w:val="singleLevel"/>
@@ -1010,34 +1050,34 @@
       </w:rPr>
     </w:lvl>
   </w:abstractNum>
-  <w:num w:numId="1">
+  <w:num w:numId="1" w16cid:durableId="861279927">
     <w:abstractNumId w:val="10"/>
   </w:num>
-  <w:num w:numId="2">
+  <w:num w:numId="2" w16cid:durableId="98109038">
     <w:abstractNumId w:val="10"/>
     <w:lvlOverride w:ilvl="0">
       <w:startOverride w:val="1"/>
     </w:lvlOverride>
   </w:num>
-  <w:num w:numId="3">
+  <w:num w:numId="3" w16cid:durableId="378171735">
     <w:abstractNumId w:val="10"/>
   </w:num>
-  <w:num w:numId="4">
+  <w:num w:numId="4" w16cid:durableId="664742123">
     <w:abstractNumId w:val="10"/>
     <w:lvlOverride w:ilvl="0">
       <w:startOverride w:val="1"/>
     </w:lvlOverride>
   </w:num>
-  <w:num w:numId="5">
+  <w:num w:numId="5" w16cid:durableId="1740857142">
     <w:abstractNumId w:val="8"/>
   </w:num>
-  <w:num w:numId="6">
+  <w:num w:numId="6" w16cid:durableId="170263034">
     <w:abstractNumId w:val="10"/>
     <w:lvlOverride w:ilvl="0">
       <w:startOverride w:val="1"/>
     </w:lvlOverride>
   </w:num>
-  <w:num w:numId="7">
+  <w:num w:numId="7" w16cid:durableId="921529410">
     <w:abstractNumId w:val="10"/>
     <w:lvlOverride w:ilvl="0">
       <w:startOverride w:val="1"/>
@@ -1067,10 +1107,10 @@
       <w:startOverride w:val="1"/>
     </w:lvlOverride>
   </w:num>
-  <w:num w:numId="8">
+  <w:num w:numId="8" w16cid:durableId="1730418852">
     <w:abstractNumId w:val="9"/>
   </w:num>
-  <w:num w:numId="9">
+  <w:num w:numId="9" w16cid:durableId="932712356">
     <w:abstractNumId w:val="10"/>
     <w:lvlOverride w:ilvl="0">
       <w:startOverride w:val="1"/>
@@ -1100,7 +1140,7 @@
       <w:startOverride w:val="1"/>
     </w:lvlOverride>
   </w:num>
-  <w:num w:numId="10">
+  <w:num w:numId="10" w16cid:durableId="1085420930">
     <w:abstractNumId w:val="10"/>
     <w:lvlOverride w:ilvl="0">
       <w:startOverride w:val="1"/>
@@ -1130,38 +1170,38 @@
       <w:startOverride w:val="1"/>
     </w:lvlOverride>
   </w:num>
-  <w:num w:numId="11">
+  <w:num w:numId="11" w16cid:durableId="396517502">
     <w:abstractNumId w:val="7"/>
   </w:num>
-  <w:num w:numId="12">
+  <w:num w:numId="12" w16cid:durableId="176358142">
     <w:abstractNumId w:val="6"/>
   </w:num>
-  <w:num w:numId="13">
+  <w:num w:numId="13" w16cid:durableId="80641352">
     <w:abstractNumId w:val="5"/>
   </w:num>
-  <w:num w:numId="14">
+  <w:num w:numId="14" w16cid:durableId="239800918">
     <w:abstractNumId w:val="4"/>
   </w:num>
-  <w:num w:numId="15">
+  <w:num w:numId="15" w16cid:durableId="285627257">
     <w:abstractNumId w:val="3"/>
   </w:num>
-  <w:num w:numId="16">
+  <w:num w:numId="16" w16cid:durableId="762267646">
     <w:abstractNumId w:val="2"/>
   </w:num>
-  <w:num w:numId="17">
+  <w:num w:numId="17" w16cid:durableId="1144081608">
     <w:abstractNumId w:val="1"/>
   </w:num>
-  <w:num w:numId="18">
+  <w:num w:numId="18" w16cid:durableId="987169444">
     <w:abstractNumId w:val="0"/>
   </w:num>
-  <w:num w:numId="19">
+  <w:num w:numId="19" w16cid:durableId="1861511361">
     <w:abstractNumId w:val="11"/>
   </w:num>
 </w:numbering>
 </file>
 
 <file path=word/styles.xml><?xml version="1.0" encoding="utf-8"?>
-<w:styles xmlns:mc="http://schemas.openxmlformats.org/markup-compatibility/2006" xmlns:r="http://schemas.openxmlformats.org/officeDocument/2006/relationships" xmlns:w="http://schemas.openxmlformats.org/wordprocessingml/2006/main" xmlns:w14="http://schemas.microsoft.com/office/word/2010/wordml" xmlns:w15="http://schemas.microsoft.com/office/word/2012/wordml" xmlns:w16se="http://schemas.microsoft.com/office/word/2015/wordml/symex" mc:Ignorable="w14 w15 w16se">
+<w:styles xmlns:mc="http://schemas.openxmlformats.org/markup-compatibility/2006" xmlns:r="http://schemas.openxmlformats.org/officeDocument/2006/relationships" xmlns:w="http://schemas.openxmlformats.org/wordprocessingml/2006/main" xmlns:w14="http://schemas.microsoft.com/office/word/2010/wordml" xmlns:w15="http://schemas.microsoft.com/office/word/2012/wordml" xmlns:w16cex="http://schemas.microsoft.com/office/word/2018/wordml/cex" xmlns:w16cid="http://schemas.microsoft.com/office/word/2016/wordml/cid" xmlns:w16="http://schemas.microsoft.com/office/word/2018/wordml" xmlns:w16sdtdh="http://schemas.microsoft.com/office/word/2020/wordml/sdtdatahash" xmlns:w16se="http://schemas.microsoft.com/office/word/2015/wordml/symex" mc:Ignorable="w14 w15 w16se w16cid w16 w16cex w16sdtdh">
   <w:docDefaults>
     <w:rPrDefault>
       <w:rPr>
@@ -1177,7 +1217,7 @@
       </w:pPr>
     </w:pPrDefault>
   </w:docDefaults>
-  <w:latentStyles w:defLockedState="0" w:defUIPriority="99" w:defSemiHidden="0" w:defUnhideWhenUsed="0" w:defQFormat="0" w:count="371">
+  <w:latentStyles w:defLockedState="0" w:defUIPriority="99" w:defSemiHidden="0" w:defUnhideWhenUsed="0" w:defQFormat="0" w:count="376">
     <w:lsdException w:name="Normal" w:uiPriority="0" w:qFormat="1"/>
     <w:lsdException w:name="heading 1" w:uiPriority="9" w:qFormat="1"/>
     <w:lsdException w:name="heading 2" w:semiHidden="1" w:uiPriority="4" w:unhideWhenUsed="1" w:qFormat="1"/>
@@ -1283,7 +1323,6 @@
     <w:lsdException w:name="HTML Sample" w:semiHidden="1" w:unhideWhenUsed="1"/>
     <w:lsdException w:name="HTML Typewriter" w:semiHidden="1" w:unhideWhenUsed="1"/>
     <w:lsdException w:name="HTML Variable" w:semiHidden="1" w:unhideWhenUsed="1"/>
-    <w:lsdException w:name="Normal Table" w:semiHidden="1" w:unhideWhenUsed="1"/>
     <w:lsdException w:name="annotation subject" w:semiHidden="1" w:unhideWhenUsed="1"/>
     <w:lsdException w:name="No List" w:semiHidden="1" w:unhideWhenUsed="1"/>
     <w:lsdException w:name="Outline List 1" w:semiHidden="1" w:unhideWhenUsed="1"/>
@@ -1326,11 +1365,8 @@
     <w:lsdException w:name="Table Contemporary" w:semiHidden="1" w:unhideWhenUsed="1"/>
     <w:lsdException w:name="Table Elegant" w:semiHidden="1" w:unhideWhenUsed="1"/>
     <w:lsdException w:name="Table Professional" w:semiHidden="1" w:unhideWhenUsed="1"/>
-    <w:lsdException w:name="Table Subtle 1" w:semiHidden="1" w:unhideWhenUsed="1"/>
     <w:lsdException w:name="Table Subtle 2" w:semiHidden="1" w:unhideWhenUsed="1"/>
     <w:lsdException w:name="Table Web 1" w:semiHidden="1" w:unhideWhenUsed="1"/>
-    <w:lsdException w:name="Table Web 2" w:semiHidden="1" w:unhideWhenUsed="1"/>
-    <w:lsdException w:name="Table Web 3" w:semiHidden="1" w:unhideWhenUsed="1"/>
     <w:lsdException w:name="Balloon Text" w:semiHidden="1" w:unhideWhenUsed="1"/>
     <w:lsdException w:name="Table Grid" w:uiPriority="39"/>
     <w:lsdException w:name="Table Theme" w:semiHidden="1" w:unhideWhenUsed="1"/>
@@ -1549,6 +1585,11 @@
     <w:lsdException w:name="List Table 5 Dark Accent 6" w:uiPriority="50"/>
     <w:lsdException w:name="List Table 6 Colorful Accent 6" w:uiPriority="51"/>
     <w:lsdException w:name="List Table 7 Colorful Accent 6" w:uiPriority="52"/>
+    <w:lsdException w:name="Mention" w:semiHidden="1" w:unhideWhenUsed="1"/>
+    <w:lsdException w:name="Smart Hyperlink" w:semiHidden="1" w:unhideWhenUsed="1"/>
+    <w:lsdException w:name="Hashtag" w:semiHidden="1" w:unhideWhenUsed="1"/>
+    <w:lsdException w:name="Unresolved Mention" w:semiHidden="1" w:unhideWhenUsed="1"/>
+    <w:lsdException w:name="Smart Link" w:semiHidden="1" w:unhideWhenUsed="1"/>
   </w:latentStyles>
   <w:style w:type="paragraph" w:default="1" w:styleId="Normal">
     <w:name w:val="Normal"/>
@@ -1996,7 +2037,7 @@
       <w:color w:val="2B579A" w:themeColor="accent5"/>
     </w:rPr>
   </w:style>
-  <w:style w:type="table" w:styleId="Tabladecuadrcula1clara">
+  <w:style w:type="table" w:styleId="Tablaconcuadrcula1clara">
     <w:name w:val="Grid Table 1 Light"/>
     <w:basedOn w:val="Tablanormal"/>
     <w:uiPriority w:val="46"/>
@@ -2053,7 +2094,7 @@
       </w:rPr>
     </w:tblStylePr>
   </w:style>
-  <w:style w:type="table" w:styleId="Tabladecuadrcula4-nfasis5">
+  <w:style w:type="table" w:styleId="Tablaconcuadrcula4-nfasis5">
     <w:name w:val="Grid Table 4 Accent 5"/>
     <w:basedOn w:val="Tablanormal"/>
     <w:uiPriority w:val="49"/>
@@ -2129,7 +2170,7 @@
       </w:tcPr>
     </w:tblStylePr>
   </w:style>
-  <w:style w:type="table" w:styleId="Tabladecuadrcula1clara-nfasis6">
+  <w:style w:type="table" w:styleId="Tablaconcuadrcula1clara-nfasis6">
     <w:name w:val="Grid Table 1 Light Accent 6"/>
     <w:basedOn w:val="Tablanormal"/>
     <w:uiPriority w:val="46"/>
@@ -2186,7 +2227,7 @@
       </w:rPr>
     </w:tblStylePr>
   </w:style>
-  <w:style w:type="table" w:styleId="Tabladecuadrcula5oscura">
+  <w:style w:type="table" w:styleId="Tablaconcuadrcula5oscura">
     <w:name w:val="Grid Table 5 Dark"/>
     <w:basedOn w:val="Tablanormal"/>
     <w:uiPriority w:val="50"/>
@@ -2368,7 +2409,7 @@
       </w:tcPr>
     </w:tblStylePr>
   </w:style>
-  <w:style w:type="table" w:styleId="Tabladecuadrcula1clara-nfasis1">
+  <w:style w:type="table" w:styleId="Tablaconcuadrcula1clara-nfasis1">
     <w:name w:val="Grid Table 1 Light Accent 1"/>
     <w:basedOn w:val="Tablanormal"/>
     <w:uiPriority w:val="46"/>
@@ -5744,7 +5785,7 @@
       <w:szCs w:val="20"/>
     </w:rPr>
   </w:style>
-  <w:style w:type="table" w:styleId="Tabladecuadrcula1Claro-nfasis2">
+  <w:style w:type="table" w:styleId="Tablaconcuadrcula1Claro-nfasis2">
     <w:name w:val="Grid Table 1 Light Accent 2"/>
     <w:basedOn w:val="Tablanormal"/>
     <w:uiPriority w:val="46"/>
@@ -5801,7 +5842,7 @@
       </w:rPr>
     </w:tblStylePr>
   </w:style>
-  <w:style w:type="table" w:styleId="Tabladecuadrcula1clara-nfasis3">
+  <w:style w:type="table" w:styleId="Tablaconcuadrcula1clara-nfasis3">
     <w:name w:val="Grid Table 1 Light Accent 3"/>
     <w:basedOn w:val="Tablanormal"/>
     <w:uiPriority w:val="46"/>
@@ -5858,7 +5899,7 @@
       </w:rPr>
     </w:tblStylePr>
   </w:style>
-  <w:style w:type="table" w:styleId="Tabladecuadrcula1clara-nfasis4">
+  <w:style w:type="table" w:styleId="Tablaconcuadrcula1clara-nfasis4">
     <w:name w:val="Grid Table 1 Light Accent 4"/>
     <w:basedOn w:val="Tablanormal"/>
     <w:uiPriority w:val="46"/>
@@ -5915,7 +5956,7 @@
       </w:rPr>
     </w:tblStylePr>
   </w:style>
-  <w:style w:type="table" w:styleId="Tabladecuadrcula1clara-nfasis5">
+  <w:style w:type="table" w:styleId="Tablaconcuadrcula1clara-nfasis5">
     <w:name w:val="Grid Table 1 Light Accent 5"/>
     <w:basedOn w:val="Tablanormal"/>
     <w:uiPriority w:val="46"/>
@@ -6047,7 +6088,7 @@
       </w:tcPr>
     </w:tblStylePr>
   </w:style>
-  <w:style w:type="table" w:styleId="Tabladecuadrcula2-nfasis1">
+  <w:style w:type="table" w:styleId="Tablaconcuadrcula2-nfasis1">
     <w:name w:val="Grid Table 2 Accent 1"/>
     <w:basedOn w:val="Tablanormal"/>
     <w:uiPriority w:val="47"/>
@@ -6122,7 +6163,7 @@
       </w:tcPr>
     </w:tblStylePr>
   </w:style>
-  <w:style w:type="table" w:styleId="Tabladecuadrcula2-nfasis2">
+  <w:style w:type="table" w:styleId="Tablaconcuadrcula2-nfasis2">
     <w:name w:val="Grid Table 2 Accent 2"/>
     <w:basedOn w:val="Tablanormal"/>
     <w:uiPriority w:val="47"/>
@@ -6197,7 +6238,7 @@
       </w:tcPr>
     </w:tblStylePr>
   </w:style>
-  <w:style w:type="table" w:styleId="Tabladecuadrcula2-nfasis3">
+  <w:style w:type="table" w:styleId="Tablaconcuadrcula2-nfasis3">
     <w:name w:val="Grid Table 2 Accent 3"/>
     <w:basedOn w:val="Tablanormal"/>
     <w:uiPriority w:val="47"/>
@@ -6272,7 +6313,7 @@
       </w:tcPr>
     </w:tblStylePr>
   </w:style>
-  <w:style w:type="table" w:styleId="Tabladecuadrcula2-nfasis4">
+  <w:style w:type="table" w:styleId="Tablaconcuadrcula2-nfasis4">
     <w:name w:val="Grid Table 2 Accent 4"/>
     <w:basedOn w:val="Tablanormal"/>
     <w:uiPriority w:val="47"/>
@@ -6347,7 +6388,7 @@
       </w:tcPr>
     </w:tblStylePr>
   </w:style>
-  <w:style w:type="table" w:styleId="Tabladecuadrcula2-nfasis5">
+  <w:style w:type="table" w:styleId="Tablaconcuadrcula2-nfasis5">
     <w:name w:val="Grid Table 2 Accent 5"/>
     <w:basedOn w:val="Tablanormal"/>
     <w:uiPriority w:val="47"/>
@@ -6422,7 +6463,7 @@
       </w:tcPr>
     </w:tblStylePr>
   </w:style>
-  <w:style w:type="table" w:styleId="Tabladecuadrcula2-nfasis6">
+  <w:style w:type="table" w:styleId="Tablaconcuadrcula2-nfasis6">
     <w:name w:val="Grid Table 2 Accent 6"/>
     <w:basedOn w:val="Tablanormal"/>
     <w:uiPriority w:val="47"/>
@@ -6633,7 +6674,7 @@
       </w:tcPr>
     </w:tblStylePr>
   </w:style>
-  <w:style w:type="table" w:styleId="Tabladecuadrcula3-nfasis1">
+  <w:style w:type="table" w:styleId="Tablaconcuadrcula3-nfasis1">
     <w:name w:val="Grid Table 3 Accent 1"/>
     <w:basedOn w:val="Tablanormal"/>
     <w:uiPriority w:val="48"/>
@@ -6769,7 +6810,7 @@
       </w:tcPr>
     </w:tblStylePr>
   </w:style>
-  <w:style w:type="table" w:styleId="Tabladecuadrcula3-nfasis2">
+  <w:style w:type="table" w:styleId="Tablaconcuadrcula3-nfasis2">
     <w:name w:val="Grid Table 3 Accent 2"/>
     <w:basedOn w:val="Tablanormal"/>
     <w:uiPriority w:val="48"/>
@@ -6905,7 +6946,7 @@
       </w:tcPr>
     </w:tblStylePr>
   </w:style>
-  <w:style w:type="table" w:styleId="Tabladecuadrcula3-nfasis3">
+  <w:style w:type="table" w:styleId="Tablaconcuadrcula3-nfasis3">
     <w:name w:val="Grid Table 3 Accent 3"/>
     <w:basedOn w:val="Tablanormal"/>
     <w:uiPriority w:val="48"/>
@@ -7041,7 +7082,7 @@
       </w:tcPr>
     </w:tblStylePr>
   </w:style>
-  <w:style w:type="table" w:styleId="Tabladecuadrcula3-nfasis4">
+  <w:style w:type="table" w:styleId="Tablaconcuadrcula3-nfasis4">
     <w:name w:val="Grid Table 3 Accent 4"/>
     <w:basedOn w:val="Tablanormal"/>
     <w:uiPriority w:val="48"/>
@@ -7177,7 +7218,7 @@
       </w:tcPr>
     </w:tblStylePr>
   </w:style>
-  <w:style w:type="table" w:styleId="Tabladecuadrcula3-nfasis5">
+  <w:style w:type="table" w:styleId="Tablaconcuadrcula3-nfasis5">
     <w:name w:val="Grid Table 3 Accent 5"/>
     <w:basedOn w:val="Tablanormal"/>
     <w:uiPriority w:val="48"/>
@@ -7313,7 +7354,7 @@
       </w:tcPr>
     </w:tblStylePr>
   </w:style>
-  <w:style w:type="table" w:styleId="Tabladecuadrcula3-nfasis6">
+  <w:style w:type="table" w:styleId="Tablaconcuadrcula3-nfasis6">
     <w:name w:val="Grid Table 3 Accent 6"/>
     <w:basedOn w:val="Tablanormal"/>
     <w:uiPriority w:val="48"/>
@@ -7449,7 +7490,7 @@
       </w:tcPr>
     </w:tblStylePr>
   </w:style>
-  <w:style w:type="table" w:styleId="Tabladecuadrcula4-nfasis1">
+  <w:style w:type="table" w:styleId="Tablaconcuadrcula4-nfasis1">
     <w:name w:val="Grid Table 4 Accent 1"/>
     <w:basedOn w:val="Tablanormal"/>
     <w:uiPriority w:val="49"/>
@@ -7525,7 +7566,7 @@
       </w:tcPr>
     </w:tblStylePr>
   </w:style>
-  <w:style w:type="table" w:styleId="Tabladecuadrcula4-nfasis2">
+  <w:style w:type="table" w:styleId="Tablaconcuadrcula4-nfasis2">
     <w:name w:val="Grid Table 4 Accent 2"/>
     <w:basedOn w:val="Tablanormal"/>
     <w:uiPriority w:val="49"/>
@@ -7601,7 +7642,7 @@
       </w:tcPr>
     </w:tblStylePr>
   </w:style>
-  <w:style w:type="table" w:styleId="Tabladecuadrcula4-nfasis3">
+  <w:style w:type="table" w:styleId="Tablaconcuadrcula4-nfasis3">
     <w:name w:val="Grid Table 4 Accent 3"/>
     <w:basedOn w:val="Tablanormal"/>
     <w:uiPriority w:val="49"/>
@@ -7677,7 +7718,7 @@
       </w:tcPr>
     </w:tblStylePr>
   </w:style>
-  <w:style w:type="table" w:styleId="Tabladecuadrcula4-nfasis4">
+  <w:style w:type="table" w:styleId="Tablaconcuadrcula4-nfasis4">
     <w:name w:val="Grid Table 4 Accent 4"/>
     <w:basedOn w:val="Tablanormal"/>
     <w:uiPriority w:val="49"/>
@@ -7753,7 +7794,7 @@
       </w:tcPr>
     </w:tblStylePr>
   </w:style>
-  <w:style w:type="table" w:styleId="Tabladecuadrcula4-nfasis6">
+  <w:style w:type="table" w:styleId="Tablaconcuadrcula4-nfasis6">
     <w:name w:val="Grid Table 4 Accent 6"/>
     <w:basedOn w:val="Tablanormal"/>
     <w:uiPriority w:val="49"/>
@@ -7829,7 +7870,7 @@
       </w:tcPr>
     </w:tblStylePr>
   </w:style>
-  <w:style w:type="table" w:styleId="Tabladecuadrcula5oscura-nfasis1">
+  <w:style w:type="table" w:styleId="Tablaconcuadrcula5oscura-nfasis1">
     <w:name w:val="Grid Table 5 Dark Accent 1"/>
     <w:basedOn w:val="Tablanormal"/>
     <w:uiPriority w:val="50"/>
@@ -7935,7 +7976,7 @@
       </w:tcPr>
     </w:tblStylePr>
   </w:style>
-  <w:style w:type="table" w:styleId="Tabladecuadrcula5oscura-nfasis2">
+  <w:style w:type="table" w:styleId="Tablaconcuadrcula5oscura-nfasis2">
     <w:name w:val="Grid Table 5 Dark Accent 2"/>
     <w:basedOn w:val="Tablanormal"/>
     <w:uiPriority w:val="50"/>
@@ -8041,7 +8082,7 @@
       </w:tcPr>
     </w:tblStylePr>
   </w:style>
-  <w:style w:type="table" w:styleId="Tabladecuadrcula5oscura-nfasis3">
+  <w:style w:type="table" w:styleId="Tablaconcuadrcula5oscura-nfasis3">
     <w:name w:val="Grid Table 5 Dark Accent 3"/>
     <w:basedOn w:val="Tablanormal"/>
     <w:uiPriority w:val="50"/>
@@ -8147,7 +8188,7 @@
       </w:tcPr>
     </w:tblStylePr>
   </w:style>
-  <w:style w:type="table" w:styleId="Tabladecuadrcula5oscura-nfasis4">
+  <w:style w:type="table" w:styleId="Tablaconcuadrcula5oscura-nfasis4">
     <w:name w:val="Grid Table 5 Dark Accent 4"/>
     <w:basedOn w:val="Tablanormal"/>
     <w:uiPriority w:val="50"/>
@@ -8253,7 +8294,7 @@
       </w:tcPr>
     </w:tblStylePr>
   </w:style>
-  <w:style w:type="table" w:styleId="Tabladecuadrcula5oscura-nfasis5">
+  <w:style w:type="table" w:styleId="Tablaconcuadrcula5oscura-nfasis5">
     <w:name w:val="Grid Table 5 Dark Accent 5"/>
     <w:basedOn w:val="Tablanormal"/>
     <w:uiPriority w:val="50"/>
@@ -8359,7 +8400,7 @@
       </w:tcPr>
     </w:tblStylePr>
   </w:style>
-  <w:style w:type="table" w:styleId="Tabladecuadrcula5oscura-nfasis6">
+  <w:style w:type="table" w:styleId="Tablaconcuadrcula5oscura-nfasis6">
     <w:name w:val="Grid Table 5 Dark Accent 6"/>
     <w:basedOn w:val="Tablanormal"/>
     <w:uiPriority w:val="50"/>
@@ -8465,7 +8506,7 @@
       </w:tcPr>
     </w:tblStylePr>
   </w:style>
-  <w:style w:type="table" w:styleId="Tabladecuadrcula6concolores">
+  <w:style w:type="table" w:styleId="Tablaconcuadrcula6concolores">
     <w:name w:val="Grid Table 6 Colorful"/>
     <w:basedOn w:val="Tablanormal"/>
     <w:uiPriority w:val="51"/>
@@ -8537,7 +8578,7 @@
       </w:tcPr>
     </w:tblStylePr>
   </w:style>
-  <w:style w:type="table" w:styleId="Tabladecuadrcula6concolores-nfasis1">
+  <w:style w:type="table" w:styleId="Tablaconcuadrcula6concolores-nfasis1">
     <w:name w:val="Grid Table 6 Colorful Accent 1"/>
     <w:basedOn w:val="Tablanormal"/>
     <w:uiPriority w:val="51"/>
@@ -8609,7 +8650,7 @@
       </w:tcPr>
     </w:tblStylePr>
   </w:style>
-  <w:style w:type="table" w:styleId="Tabladecuadrcula6concolores-nfasis2">
+  <w:style w:type="table" w:styleId="Tablaconcuadrcula6concolores-nfasis2">
     <w:name w:val="Grid Table 6 Colorful Accent 2"/>
     <w:basedOn w:val="Tablanormal"/>
     <w:uiPriority w:val="51"/>
@@ -8681,7 +8722,7 @@
       </w:tcPr>
     </w:tblStylePr>
   </w:style>
-  <w:style w:type="table" w:styleId="Tabladecuadrcula6concolores-nfasis3">
+  <w:style w:type="table" w:styleId="Tablaconcuadrcula6concolores-nfasis3">
     <w:name w:val="Grid Table 6 Colorful Accent 3"/>
     <w:basedOn w:val="Tablanormal"/>
     <w:uiPriority w:val="51"/>
@@ -8753,7 +8794,7 @@
       </w:tcPr>
     </w:tblStylePr>
   </w:style>
-  <w:style w:type="table" w:styleId="Tabladecuadrcula6concolores-nfasis4">
+  <w:style w:type="table" w:styleId="Tablaconcuadrcula6concolores-nfasis4">
     <w:name w:val="Grid Table 6 Colorful Accent 4"/>
     <w:basedOn w:val="Tablanormal"/>
     <w:uiPriority w:val="51"/>
@@ -8825,7 +8866,7 @@
       </w:tcPr>
     </w:tblStylePr>
   </w:style>
-  <w:style w:type="table" w:styleId="Tabladecuadrcula6concolores-nfasis5">
+  <w:style w:type="table" w:styleId="Tablaconcuadrcula6concolores-nfasis5">
     <w:name w:val="Grid Table 6 Colorful Accent 5"/>
     <w:basedOn w:val="Tablanormal"/>
     <w:uiPriority w:val="51"/>
@@ -8897,7 +8938,7 @@
       </w:tcPr>
     </w:tblStylePr>
   </w:style>
-  <w:style w:type="table" w:styleId="Tabladecuadrcula6concolores-nfasis6">
+  <w:style w:type="table" w:styleId="Tablaconcuadrcula6concolores-nfasis6">
     <w:name w:val="Grid Table 6 Colorful Accent 6"/>
     <w:basedOn w:val="Tablanormal"/>
     <w:uiPriority w:val="51"/>
@@ -8969,7 +9010,7 @@
       </w:tcPr>
     </w:tblStylePr>
   </w:style>
-  <w:style w:type="table" w:styleId="Tabladecuadrcula7concolores">
+  <w:style w:type="table" w:styleId="Tablaconcuadrcula7concolores">
     <w:name w:val="Grid Table 7 Colorful"/>
     <w:basedOn w:val="Tablanormal"/>
     <w:uiPriority w:val="52"/>
@@ -9108,7 +9149,7 @@
       </w:tcPr>
     </w:tblStylePr>
   </w:style>
-  <w:style w:type="table" w:styleId="Tabladecuadrcula7concolores-nfasis1">
+  <w:style w:type="table" w:styleId="Tablaconcuadrcula7concolores-nfasis1">
     <w:name w:val="Grid Table 7 Colorful Accent 1"/>
     <w:basedOn w:val="Tablanormal"/>
     <w:uiPriority w:val="52"/>
@@ -9247,7 +9288,7 @@
       </w:tcPr>
     </w:tblStylePr>
   </w:style>
-  <w:style w:type="table" w:styleId="Tabladecuadrcula7concolores-nfasis2">
+  <w:style w:type="table" w:styleId="Tablaconcuadrcula7concolores-nfasis2">
     <w:name w:val="Grid Table 7 Colorful Accent 2"/>
     <w:basedOn w:val="Tablanormal"/>
     <w:uiPriority w:val="52"/>
@@ -9386,7 +9427,7 @@
       </w:tcPr>
     </w:tblStylePr>
   </w:style>
-  <w:style w:type="table" w:styleId="Tabladecuadrcula7concolores-nfasis3">
+  <w:style w:type="table" w:styleId="Tablaconcuadrcula7concolores-nfasis3">
     <w:name w:val="Grid Table 7 Colorful Accent 3"/>
     <w:basedOn w:val="Tablanormal"/>
     <w:uiPriority w:val="52"/>
@@ -9525,7 +9566,7 @@
       </w:tcPr>
     </w:tblStylePr>
   </w:style>
-  <w:style w:type="table" w:styleId="Tabladecuadrcula7concolores-nfasis4">
+  <w:style w:type="table" w:styleId="Tablaconcuadrcula7concolores-nfasis4">
     <w:name w:val="Grid Table 7 Colorful Accent 4"/>
     <w:basedOn w:val="Tablanormal"/>
     <w:uiPriority w:val="52"/>
@@ -9664,7 +9705,7 @@
       </w:tcPr>
     </w:tblStylePr>
   </w:style>
-  <w:style w:type="table" w:styleId="Tabladecuadrcula7concolores-nfasis5">
+  <w:style w:type="table" w:styleId="Tablaconcuadrcula7concolores-nfasis5">
     <w:name w:val="Grid Table 7 Colorful Accent 5"/>
     <w:basedOn w:val="Tablanormal"/>
     <w:uiPriority w:val="52"/>
@@ -9803,7 +9844,7 @@
       </w:tcPr>
     </w:tblStylePr>
   </w:style>
-  <w:style w:type="table" w:styleId="Tabladecuadrcula7concolores-nfasis6">
+  <w:style w:type="table" w:styleId="Tablaconcuadrcula7concolores-nfasis6">
     <w:name w:val="Grid Table 7 Colorful Accent 6"/>
     <w:basedOn w:val="Tablanormal"/>
     <w:uiPriority w:val="52"/>
@@ -24782,7 +24823,7 @@
       </w:tcPr>
     </w:tblStylePr>
   </w:style>
-  <w:style w:type="table" w:styleId="Tablaconcuadrcula2">
+  <w:style w:type="table" w:styleId="Cuadrculadetabla2">
     <w:name w:val="Table Grid 2"/>
     <w:basedOn w:val="Tablanormal"/>
     <w:uiPriority w:val="99"/>
@@ -24852,7 +24893,7 @@
       </w:tcPr>
     </w:tblStylePr>
   </w:style>
-  <w:style w:type="table" w:styleId="Tablaconcuadrcula3">
+  <w:style w:type="table" w:styleId="Cuadrculadetabla3">
     <w:name w:val="Table Grid 3"/>
     <w:basedOn w:val="Tablanormal"/>
     <w:uiPriority w:val="99"/>
@@ -24909,7 +24950,7 @@
       </w:tcPr>
     </w:tblStylePr>
   </w:style>
-  <w:style w:type="table" w:styleId="Tablaconcuadrcula4">
+  <w:style w:type="table" w:styleId="Cuadrculadetabla4">
     <w:name w:val="Table Grid 4"/>
     <w:basedOn w:val="Tablanormal"/>
     <w:uiPriority w:val="99"/>
@@ -25259,7 +25300,7 @@
       </w:tcPr>
     </w:tblStylePr>
   </w:style>
-  <w:style w:type="table" w:styleId="Cuadrculadetablaclara">
+  <w:style w:type="table" w:styleId="Tablaconcuadrculaclara">
     <w:name w:val="Grid Table Light"/>
     <w:basedOn w:val="Tablanormal"/>
     <w:uiPriority w:val="40"/>
@@ -26498,8 +26539,8 @@
       <w:ind w:left="1760"/>
     </w:pPr>
   </w:style>
-  <w:style w:type="character" w:customStyle="1" w:styleId="UnresolvedMention">
-    <w:name w:val="Unresolved Mention"/>
+  <w:style w:type="character" w:customStyle="1" w:styleId="Mencinsinresolver1">
+    <w:name w:val="Mención sin resolver1"/>
     <w:basedOn w:val="Fuentedeprrafopredeter"/>
     <w:uiPriority w:val="99"/>
     <w:semiHidden/>
@@ -26720,15 +26761,19 @@
 </file>
 
 <file path=customXml/item1.xml><?xml version="1.0" encoding="utf-8"?>
-<?mso-contentType ?>
-<FormTemplates xmlns="http://schemas.microsoft.com/sharepoint/v3/contenttype/forms">
-  <Display>DocumentLibraryForm</Display>
-  <Edit>DocumentLibraryForm</Edit>
-  <New>DocumentLibraryForm</New>
-</FormTemplates>
+<b:Sources xmlns:b="http://schemas.openxmlformats.org/officeDocument/2006/bibliography" xmlns="http://schemas.openxmlformats.org/officeDocument/2006/bibliography" SelectedStyle="\APASixthEditionOfficeOnline.xsl" StyleName="APA" Version="6"/>
 </file>
 
 <file path=customXml/item2.xml><?xml version="1.0" encoding="utf-8"?>
+<p:properties xmlns:p="http://schemas.microsoft.com/office/2006/metadata/properties" xmlns:xsi="http://www.w3.org/2001/XMLSchema-instance" xmlns:pc="http://schemas.microsoft.com/office/infopath/2007/PartnerControls">
+  <documentManagement>
+    <Status xmlns="71af3243-3dd4-4a8d-8c0d-dd76da1f02a5">Not started</Status>
+    <MediaServiceKeyPoints xmlns="71af3243-3dd4-4a8d-8c0d-dd76da1f02a5" xsi:nil="true"/>
+  </documentManagement>
+</p:properties>
+</file>
+
+<file path=customXml/item3.xml><?xml version="1.0" encoding="utf-8"?>
 <ct:contentTypeSchema xmlns:ct="http://schemas.microsoft.com/office/2006/metadata/contentType" xmlns:ma="http://schemas.microsoft.com/office/2006/metadata/properties/metaAttributes" ct:_="" ma:_="" ma:contentTypeName="Document" ma:contentTypeID="0x01010079F111ED35F8CC479449609E8A0923A6" ma:contentTypeVersion="12" ma:contentTypeDescription="Create a new document." ma:contentTypeScope="" ma:versionID="a8a52e8c320b9a064ae3583ae3861c92">
   <xsd:schema xmlns:xsd="http://www.w3.org/2001/XMLSchema" xmlns:xs="http://www.w3.org/2001/XMLSchema" xmlns:p="http://schemas.microsoft.com/office/2006/metadata/properties" xmlns:ns2="71af3243-3dd4-4a8d-8c0d-dd76da1f02a5" xmlns:ns3="16c05727-aa75-4e4a-9b5f-8a80a1165891" targetNamespace="http://schemas.microsoft.com/office/2006/metadata/properties" ma:root="true" ma:fieldsID="88020cb39231a0945110f9cd888b521a" ns2:_="" ns3:_="">
     <xsd:import namespace="71af3243-3dd4-4a8d-8c0d-dd76da1f02a5"/>
@@ -26949,28 +26994,34 @@
 </ct:contentTypeSchema>
 </file>
 
-<file path=customXml/item3.xml><?xml version="1.0" encoding="utf-8"?>
-<p:properties xmlns:p="http://schemas.microsoft.com/office/2006/metadata/properties" xmlns:xsi="http://www.w3.org/2001/XMLSchema-instance" xmlns:pc="http://schemas.microsoft.com/office/infopath/2007/PartnerControls">
-  <documentManagement>
-    <Status xmlns="71af3243-3dd4-4a8d-8c0d-dd76da1f02a5">Not started</Status>
-    <MediaServiceKeyPoints xmlns="71af3243-3dd4-4a8d-8c0d-dd76da1f02a5" xsi:nil="true"/>
-  </documentManagement>
-</p:properties>
-</file>
-
 <file path=customXml/item4.xml><?xml version="1.0" encoding="utf-8"?>
-<b:Sources xmlns:b="http://schemas.openxmlformats.org/officeDocument/2006/bibliography" xmlns="http://schemas.openxmlformats.org/officeDocument/2006/bibliography" SelectedStyle="\APASixthEditionOfficeOnline.xsl" StyleName="APA" Version="6"/>
+<?mso-contentType ?>
+<FormTemplates xmlns="http://schemas.microsoft.com/sharepoint/v3/contenttype/forms">
+  <Display>DocumentLibraryForm</Display>
+  <Edit>DocumentLibraryForm</Edit>
+  <New>DocumentLibraryForm</New>
+</FormTemplates>
 </file>
 
 <file path=customXml/itemProps1.xml><?xml version="1.0" encoding="utf-8"?>
-<ds:datastoreItem xmlns:ds="http://schemas.openxmlformats.org/officeDocument/2006/customXml" ds:itemID="{7B9FE982-DDF9-4F2B-80C6-E4D44711D042}">
+<ds:datastoreItem xmlns:ds="http://schemas.openxmlformats.org/officeDocument/2006/customXml" ds:itemID="{5DA478AA-1832-4C66-B1A8-2F68221E31F5}">
   <ds:schemaRefs>
-    <ds:schemaRef ds:uri="http://schemas.microsoft.com/sharepoint/v3/contenttype/forms"/>
+    <ds:schemaRef ds:uri="http://schemas.openxmlformats.org/officeDocument/2006/bibliography"/>
   </ds:schemaRefs>
 </ds:datastoreItem>
 </file>
 
 <file path=customXml/itemProps2.xml><?xml version="1.0" encoding="utf-8"?>
+<ds:datastoreItem xmlns:ds="http://schemas.openxmlformats.org/officeDocument/2006/customXml" ds:itemID="{4CF6AFD9-3CE3-4EEA-B705-82EE1111B485}">
+  <ds:schemaRefs>
+    <ds:schemaRef ds:uri="http://schemas.microsoft.com/office/2006/metadata/properties"/>
+    <ds:schemaRef ds:uri="http://schemas.microsoft.com/office/infopath/2007/PartnerControls"/>
+    <ds:schemaRef ds:uri="71af3243-3dd4-4a8d-8c0d-dd76da1f02a5"/>
+  </ds:schemaRefs>
+</ds:datastoreItem>
+</file>
+
+<file path=customXml/itemProps3.xml><?xml version="1.0" encoding="utf-8"?>
 <ds:datastoreItem xmlns:ds="http://schemas.openxmlformats.org/officeDocument/2006/customXml" ds:itemID="{71F0F5CC-BEDC-4A29-93D8-84A715276015}">
   <ds:schemaRefs>
     <ds:schemaRef ds:uri="http://schemas.microsoft.com/office/2006/metadata/contentType"/>
@@ -26989,20 +27040,10 @@
 </ds:datastoreItem>
 </file>
 
-<file path=customXml/itemProps3.xml><?xml version="1.0" encoding="utf-8"?>
-<ds:datastoreItem xmlns:ds="http://schemas.openxmlformats.org/officeDocument/2006/customXml" ds:itemID="{4CF6AFD9-3CE3-4EEA-B705-82EE1111B485}">
+<file path=customXml/itemProps4.xml><?xml version="1.0" encoding="utf-8"?>
+<ds:datastoreItem xmlns:ds="http://schemas.openxmlformats.org/officeDocument/2006/customXml" ds:itemID="{7B9FE982-DDF9-4F2B-80C6-E4D44711D042}">
   <ds:schemaRefs>
-    <ds:schemaRef ds:uri="http://schemas.microsoft.com/office/2006/metadata/properties"/>
-    <ds:schemaRef ds:uri="http://schemas.microsoft.com/office/infopath/2007/PartnerControls"/>
-    <ds:schemaRef ds:uri="71af3243-3dd4-4a8d-8c0d-dd76da1f02a5"/>
-  </ds:schemaRefs>
-</ds:datastoreItem>
-</file>
-
-<file path=customXml/itemProps4.xml><?xml version="1.0" encoding="utf-8"?>
-<ds:datastoreItem xmlns:ds="http://schemas.openxmlformats.org/officeDocument/2006/customXml" ds:itemID="{5DA478AA-1832-4C66-B1A8-2F68221E31F5}">
-  <ds:schemaRefs>
-    <ds:schemaRef ds:uri="http://schemas.openxmlformats.org/officeDocument/2006/bibliography"/>
+    <ds:schemaRef ds:uri="http://schemas.microsoft.com/sharepoint/v3/contenttype/forms"/>
   </ds:schemaRefs>
 </ds:datastoreItem>
 </file>
</xml_diff>